<commit_message>
strict and lose equality operators
</commit_message>
<xml_diff>
--- a/JavaScript Operators.docx
+++ b/JavaScript Operators.docx
@@ -376,12 +376,70 @@
       </w:pPr>
     </w:p>
     <w:p>
-      <w:r>
-        <w:t xml:space="preserve"> </w:t>
+      <w:pPr>
+        <w:pStyle w:val="ListParagraph"/>
+        <w:numPr>
+          <w:ilvl w:val="0"/>
+          <w:numId w:val="4"/>
+        </w:numPr>
+        <w:rPr>
+          <w:b/>
+        </w:rPr>
+      </w:pPr>
+      <w:r>
+        <w:rPr>
+          <w:b/>
+        </w:rPr>
+        <w:t xml:space="preserve">Equality Operators </w:t>
+      </w:r>
+    </w:p>
+    <w:p>
+      <w:pPr>
+        <w:ind w:left="48"/>
+      </w:pPr>
+      <w:r>
+        <w:t xml:space="preserve">Strict </w:t>
+      </w:r>
+      <w:proofErr w:type="spellStart"/>
+      <w:r>
+        <w:t>equlity</w:t>
+      </w:r>
+      <w:proofErr w:type="spellEnd"/>
+      <w:r>
+        <w:t xml:space="preserve"> operators </w:t>
+      </w:r>
+    </w:p>
+    <w:p>
+      <w:pPr>
+        <w:ind w:left="48"/>
+      </w:pPr>
+      <w:r>
+        <w:t>1 ===1</w:t>
+      </w:r>
+    </w:p>
+    <w:p>
+      <w:pPr>
+        <w:ind w:left="48"/>
+      </w:pPr>
+    </w:p>
+    <w:p>
+      <w:pPr>
+        <w:ind w:left="48"/>
+      </w:pPr>
+      <w:r>
+        <w:t xml:space="preserve">Lose equality operators </w:t>
+      </w:r>
+    </w:p>
+    <w:p>
+      <w:pPr>
+        <w:ind w:left="48"/>
+      </w:pPr>
+      <w:r>
+        <w:t>“1” == 1</w:t>
       </w:r>
       <w:bookmarkStart w:id="0" w:name="_GoBack"/>
-      <w:bookmarkEnd w:id="0"/>
-    </w:p>
+    </w:p>
+    <w:bookmarkEnd w:id="0"/>
     <w:p/>
     <w:sectPr>
       <w:pgSz w:w="12240" w:h="15840"/>
@@ -509,6 +567,231 @@
     </w:lvl>
   </w:abstractNum>
   <w:abstractNum w:abstractNumId="1" w15:restartNumberingAfterBreak="0">
+    <w:nsid w:val="4D20031D"/>
+    <w:multiLevelType w:val="hybridMultilevel"/>
+    <w:tmpl w:val="2F1A5FB6"/>
+    <w:lvl w:ilvl="0" w:tplc="04090001">
+      <w:start w:val="1"/>
+      <w:numFmt w:val="bullet"/>
+      <w:lvlText w:val=""/>
+      <w:lvlJc w:val="left"/>
+      <w:pPr>
+        <w:ind w:left="768" w:hanging="360"/>
+      </w:pPr>
+      <w:rPr>
+        <w:rFonts w:ascii="Symbol" w:hAnsi="Symbol" w:hint="default"/>
+      </w:rPr>
+    </w:lvl>
+    <w:lvl w:ilvl="1" w:tplc="04090003" w:tentative="1">
+      <w:start w:val="1"/>
+      <w:numFmt w:val="bullet"/>
+      <w:lvlText w:val="o"/>
+      <w:lvlJc w:val="left"/>
+      <w:pPr>
+        <w:ind w:left="1488" w:hanging="360"/>
+      </w:pPr>
+      <w:rPr>
+        <w:rFonts w:ascii="Courier New" w:hAnsi="Courier New" w:cs="Courier New" w:hint="default"/>
+      </w:rPr>
+    </w:lvl>
+    <w:lvl w:ilvl="2" w:tplc="04090005" w:tentative="1">
+      <w:start w:val="1"/>
+      <w:numFmt w:val="bullet"/>
+      <w:lvlText w:val=""/>
+      <w:lvlJc w:val="left"/>
+      <w:pPr>
+        <w:ind w:left="2208" w:hanging="360"/>
+      </w:pPr>
+      <w:rPr>
+        <w:rFonts w:ascii="Wingdings" w:hAnsi="Wingdings" w:hint="default"/>
+      </w:rPr>
+    </w:lvl>
+    <w:lvl w:ilvl="3" w:tplc="04090001" w:tentative="1">
+      <w:start w:val="1"/>
+      <w:numFmt w:val="bullet"/>
+      <w:lvlText w:val=""/>
+      <w:lvlJc w:val="left"/>
+      <w:pPr>
+        <w:ind w:left="2928" w:hanging="360"/>
+      </w:pPr>
+      <w:rPr>
+        <w:rFonts w:ascii="Symbol" w:hAnsi="Symbol" w:hint="default"/>
+      </w:rPr>
+    </w:lvl>
+    <w:lvl w:ilvl="4" w:tplc="04090003" w:tentative="1">
+      <w:start w:val="1"/>
+      <w:numFmt w:val="bullet"/>
+      <w:lvlText w:val="o"/>
+      <w:lvlJc w:val="left"/>
+      <w:pPr>
+        <w:ind w:left="3648" w:hanging="360"/>
+      </w:pPr>
+      <w:rPr>
+        <w:rFonts w:ascii="Courier New" w:hAnsi="Courier New" w:cs="Courier New" w:hint="default"/>
+      </w:rPr>
+    </w:lvl>
+    <w:lvl w:ilvl="5" w:tplc="04090005" w:tentative="1">
+      <w:start w:val="1"/>
+      <w:numFmt w:val="bullet"/>
+      <w:lvlText w:val=""/>
+      <w:lvlJc w:val="left"/>
+      <w:pPr>
+        <w:ind w:left="4368" w:hanging="360"/>
+      </w:pPr>
+      <w:rPr>
+        <w:rFonts w:ascii="Wingdings" w:hAnsi="Wingdings" w:hint="default"/>
+      </w:rPr>
+    </w:lvl>
+    <w:lvl w:ilvl="6" w:tplc="04090001" w:tentative="1">
+      <w:start w:val="1"/>
+      <w:numFmt w:val="bullet"/>
+      <w:lvlText w:val=""/>
+      <w:lvlJc w:val="left"/>
+      <w:pPr>
+        <w:ind w:left="5088" w:hanging="360"/>
+      </w:pPr>
+      <w:rPr>
+        <w:rFonts w:ascii="Symbol" w:hAnsi="Symbol" w:hint="default"/>
+      </w:rPr>
+    </w:lvl>
+    <w:lvl w:ilvl="7" w:tplc="04090003" w:tentative="1">
+      <w:start w:val="1"/>
+      <w:numFmt w:val="bullet"/>
+      <w:lvlText w:val="o"/>
+      <w:lvlJc w:val="left"/>
+      <w:pPr>
+        <w:ind w:left="5808" w:hanging="360"/>
+      </w:pPr>
+      <w:rPr>
+        <w:rFonts w:ascii="Courier New" w:hAnsi="Courier New" w:cs="Courier New" w:hint="default"/>
+      </w:rPr>
+    </w:lvl>
+    <w:lvl w:ilvl="8" w:tplc="04090005" w:tentative="1">
+      <w:start w:val="1"/>
+      <w:numFmt w:val="bullet"/>
+      <w:lvlText w:val=""/>
+      <w:lvlJc w:val="left"/>
+      <w:pPr>
+        <w:ind w:left="6528" w:hanging="360"/>
+      </w:pPr>
+      <w:rPr>
+        <w:rFonts w:ascii="Wingdings" w:hAnsi="Wingdings" w:hint="default"/>
+      </w:rPr>
+    </w:lvl>
+  </w:abstractNum>
+  <w:abstractNum w:abstractNumId="2" w15:restartNumberingAfterBreak="0">
+    <w:nsid w:val="56734615"/>
+    <w:multiLevelType w:val="hybridMultilevel"/>
+    <w:tmpl w:val="B566B7A0"/>
+    <w:lvl w:ilvl="0" w:tplc="8D2EC12A">
+      <w:numFmt w:val="bullet"/>
+      <w:lvlText w:val=""/>
+      <w:lvlJc w:val="left"/>
+      <w:pPr>
+        <w:ind w:left="768" w:hanging="360"/>
+      </w:pPr>
+      <w:rPr>
+        <w:rFonts w:ascii="Wingdings" w:eastAsiaTheme="minorHAnsi" w:hAnsi="Wingdings" w:cstheme="minorBidi" w:hint="default"/>
+      </w:rPr>
+    </w:lvl>
+    <w:lvl w:ilvl="1" w:tplc="04090003" w:tentative="1">
+      <w:start w:val="1"/>
+      <w:numFmt w:val="bullet"/>
+      <w:lvlText w:val="o"/>
+      <w:lvlJc w:val="left"/>
+      <w:pPr>
+        <w:ind w:left="1488" w:hanging="360"/>
+      </w:pPr>
+      <w:rPr>
+        <w:rFonts w:ascii="Courier New" w:hAnsi="Courier New" w:cs="Courier New" w:hint="default"/>
+      </w:rPr>
+    </w:lvl>
+    <w:lvl w:ilvl="2" w:tplc="04090005" w:tentative="1">
+      <w:start w:val="1"/>
+      <w:numFmt w:val="bullet"/>
+      <w:lvlText w:val=""/>
+      <w:lvlJc w:val="left"/>
+      <w:pPr>
+        <w:ind w:left="2208" w:hanging="360"/>
+      </w:pPr>
+      <w:rPr>
+        <w:rFonts w:ascii="Wingdings" w:hAnsi="Wingdings" w:hint="default"/>
+      </w:rPr>
+    </w:lvl>
+    <w:lvl w:ilvl="3" w:tplc="04090001" w:tentative="1">
+      <w:start w:val="1"/>
+      <w:numFmt w:val="bullet"/>
+      <w:lvlText w:val=""/>
+      <w:lvlJc w:val="left"/>
+      <w:pPr>
+        <w:ind w:left="2928" w:hanging="360"/>
+      </w:pPr>
+      <w:rPr>
+        <w:rFonts w:ascii="Symbol" w:hAnsi="Symbol" w:hint="default"/>
+      </w:rPr>
+    </w:lvl>
+    <w:lvl w:ilvl="4" w:tplc="04090003" w:tentative="1">
+      <w:start w:val="1"/>
+      <w:numFmt w:val="bullet"/>
+      <w:lvlText w:val="o"/>
+      <w:lvlJc w:val="left"/>
+      <w:pPr>
+        <w:ind w:left="3648" w:hanging="360"/>
+      </w:pPr>
+      <w:rPr>
+        <w:rFonts w:ascii="Courier New" w:hAnsi="Courier New" w:cs="Courier New" w:hint="default"/>
+      </w:rPr>
+    </w:lvl>
+    <w:lvl w:ilvl="5" w:tplc="04090005" w:tentative="1">
+      <w:start w:val="1"/>
+      <w:numFmt w:val="bullet"/>
+      <w:lvlText w:val=""/>
+      <w:lvlJc w:val="left"/>
+      <w:pPr>
+        <w:ind w:left="4368" w:hanging="360"/>
+      </w:pPr>
+      <w:rPr>
+        <w:rFonts w:ascii="Wingdings" w:hAnsi="Wingdings" w:hint="default"/>
+      </w:rPr>
+    </w:lvl>
+    <w:lvl w:ilvl="6" w:tplc="04090001" w:tentative="1">
+      <w:start w:val="1"/>
+      <w:numFmt w:val="bullet"/>
+      <w:lvlText w:val=""/>
+      <w:lvlJc w:val="left"/>
+      <w:pPr>
+        <w:ind w:left="5088" w:hanging="360"/>
+      </w:pPr>
+      <w:rPr>
+        <w:rFonts w:ascii="Symbol" w:hAnsi="Symbol" w:hint="default"/>
+      </w:rPr>
+    </w:lvl>
+    <w:lvl w:ilvl="7" w:tplc="04090003" w:tentative="1">
+      <w:start w:val="1"/>
+      <w:numFmt w:val="bullet"/>
+      <w:lvlText w:val="o"/>
+      <w:lvlJc w:val="left"/>
+      <w:pPr>
+        <w:ind w:left="5808" w:hanging="360"/>
+      </w:pPr>
+      <w:rPr>
+        <w:rFonts w:ascii="Courier New" w:hAnsi="Courier New" w:cs="Courier New" w:hint="default"/>
+      </w:rPr>
+    </w:lvl>
+    <w:lvl w:ilvl="8" w:tplc="04090005" w:tentative="1">
+      <w:start w:val="1"/>
+      <w:numFmt w:val="bullet"/>
+      <w:lvlText w:val=""/>
+      <w:lvlJc w:val="left"/>
+      <w:pPr>
+        <w:ind w:left="6528" w:hanging="360"/>
+      </w:pPr>
+      <w:rPr>
+        <w:rFonts w:ascii="Wingdings" w:hAnsi="Wingdings" w:hint="default"/>
+      </w:rPr>
+    </w:lvl>
+  </w:abstractNum>
+  <w:abstractNum w:abstractNumId="3" w15:restartNumberingAfterBreak="0">
     <w:nsid w:val="686C3343"/>
     <w:multiLevelType w:val="hybridMultilevel"/>
     <w:tmpl w:val="F1E6C8BC"/>
@@ -624,6 +907,12 @@
     <w:abstractNumId w:val="0"/>
   </w:num>
   <w:num w:numId="2">
+    <w:abstractNumId w:val="3"/>
+  </w:num>
+  <w:num w:numId="3">
+    <w:abstractNumId w:val="2"/>
+  </w:num>
+  <w:num w:numId="4">
     <w:abstractNumId w:val="1"/>
   </w:num>
 </w:numbering>

</xml_diff>